<commit_message>
correcao da atividade da locadora
</commit_message>
<xml_diff>
--- a/praticas/Projeto Locadora de Veículos.docx
+++ b/praticas/Projeto Locadora de Veículos.docx
@@ -5,7 +5,7 @@
     <w:p/>
     <w:p>
       <w:r>
-        <w:t>Projeto Locadora de Oficina de Veículos</w:t>
+        <w:t>Projeto Locadora de Veículos</w:t>
       </w:r>
     </w:p>
     <w:p/>
@@ -17,7 +17,13 @@
     <w:p/>
     <w:p>
       <w:r>
-        <w:t>Modelo Lógico Oficina de Veículos</w:t>
+        <w:t xml:space="preserve">Modelo Lógico </w:t>
+      </w:r>
+      <w:r>
+        <w:t>Locadora</w:t>
+      </w:r>
+      <w:r>
+        <w:t xml:space="preserve"> de Veículos</w:t>
       </w:r>
     </w:p>
     <w:p>

</xml_diff>